<commit_message>
Update Unravel Snowflake Great Expectations Integration guide.docx
</commit_message>
<xml_diff>
--- a/Resources/Unravel Snowflake Great Expectations Integration guide.docx
+++ b/Resources/Unravel Snowflake Great Expectations Integration guide.docx
@@ -41,31 +41,7 @@
           <w:sz w:val="44"/>
           <w:szCs w:val="44"/>
         </w:rPr>
-        <w:t xml:space="preserve">Unravel </w:t>
-      </w:r>
-      <w:r>
-        <w:rPr>
-          <w:b/>
-          <w:sz w:val="44"/>
-          <w:szCs w:val="44"/>
-        </w:rPr>
-        <w:t xml:space="preserve">Snowflake </w:t>
-      </w:r>
-      <w:r>
-        <w:rPr>
-          <w:b/>
-          <w:sz w:val="44"/>
-          <w:szCs w:val="44"/>
-        </w:rPr>
-        <w:t xml:space="preserve">Great Expectations Integration </w:t>
-      </w:r>
-      <w:r>
-        <w:rPr>
-          <w:b/>
-          <w:sz w:val="44"/>
-          <w:szCs w:val="44"/>
-        </w:rPr>
-        <w:t>Guide</w:t>
+        <w:t>Unravel Snowflake Great Expectations Integration Guide</w:t>
       </w:r>
     </w:p>
     <w:p>
@@ -1467,6 +1443,11 @@
     <w:p>
       <w:pPr>
         <w:pStyle w:val="ListParagraph"/>
+        <w:rPr>
+          <w:rStyle w:val="Hyperlink"/>
+          <w:b/>
+          <w:bCs/>
+        </w:rPr>
       </w:pPr>
       <w:hyperlink r:id="rId11" w:tgtFrame="_blank" w:history="1">
         <w:r>
@@ -1478,6 +1459,21 @@
           <w:t>How to connect to a Snowflake database | Great Expectations</w:t>
         </w:r>
       </w:hyperlink>
+    </w:p>
+    <w:p>
+      <w:pPr>
+        <w:pStyle w:val="ListParagraph"/>
+        <w:rPr>
+          <w:rStyle w:val="Hyperlink"/>
+          <w:b/>
+          <w:bCs/>
+        </w:rPr>
+      </w:pPr>
+    </w:p>
+    <w:p>
+      <w:pPr>
+        <w:pStyle w:val="ListParagraph"/>
+      </w:pPr>
     </w:p>
     <w:sectPr>
       <w:headerReference w:type="even" r:id="rId12"/>
@@ -1859,7 +1855,7 @@
             </wp:anchor>
           </w:drawing>
         </mc:Choice>
-        <mc:Fallback xmlns:dgm="http://schemas.openxmlformats.org/drawingml/2006/diagram" xmlns:lc="http://schemas.openxmlformats.org/drawingml/2006/lockedCanvas" xmlns:c="http://schemas.openxmlformats.org/drawingml/2006/chart" xmlns:pic="http://schemas.openxmlformats.org/drawingml/2006/picture" xmlns:a="http://schemas.openxmlformats.org/drawingml/2006/main" xmlns:sl="http://schemas.openxmlformats.org/schemaLibrary/2006/main">
+        <mc:Fallback xmlns:sl="http://schemas.openxmlformats.org/schemaLibrary/2006/main" xmlns:a="http://schemas.openxmlformats.org/drawingml/2006/main" xmlns:pic="http://schemas.openxmlformats.org/drawingml/2006/picture" xmlns:c="http://schemas.openxmlformats.org/drawingml/2006/chart" xmlns:lc="http://schemas.openxmlformats.org/drawingml/2006/lockedCanvas" xmlns:dgm="http://schemas.openxmlformats.org/drawingml/2006/diagram">
           <w:drawing>
             <wp:anchor allowOverlap="1" behindDoc="0" distB="0" distT="0" distL="114300" distR="114300" hidden="0" layoutInCell="1" locked="0" relativeHeight="0" simplePos="0">
               <wp:simplePos x="0" y="0"/>
@@ -5615,28 +5611,28 @@
 </file>
 
 <file path=customXml/item1.xml><?xml version="1.0" encoding="utf-8"?>
-<b:Sources xmlns:b="http://schemas.openxmlformats.org/officeDocument/2006/bibliography" xmlns="http://schemas.openxmlformats.org/officeDocument/2006/bibliography" SelectedStyle="/APASixthEditionOfficeOnline.xsl" StyleName="APA" Version="6"/>
-</file>
-
-<file path=customXml/item2.xml><?xml version="1.0" encoding="utf-8"?>
 <go:gDocsCustomXmlDataStorage xmlns:go="http://customooxmlschemas.google.com/" xmlns:r="http://schemas.openxmlformats.org/officeDocument/2006/relationships" uri="GoogleDocsCustomDataVersion2">
   <go:docsCustomData xmlns:go="http://customooxmlschemas.google.com/" roundtripDataSignature="AMtx7mheLnW/25iYSf5bYOOp8L7iWL+V+w==">CgMxLjAyCGguZ2pkZ3hzMgloLjF5ODEwdHcyCWguNGk3b2pocDIJaC4yeGN5dHBpMgloLjFjaTkzeGIyCWguM3dod21sNDIJaC4yYm42d3N4MghoLnFzaDcwcTIJaC4zYXM0cG9qMgloLjFweGV6d2MyCWguNDl4MmlrNTIJaC4ycDJjc3J5OAByITEyLVRFNTVaX3R0NWJrR3I1NXQwcTl6SGNvLWpVMEJodg==</go:docsCustomData>
 </go:gDocsCustomXmlDataStorage>
 </file>
 
-<file path=customXml/itemProps1.xml><?xml version="1.0" encoding="utf-8"?>
-<ds:datastoreItem xmlns:ds="http://schemas.openxmlformats.org/officeDocument/2006/customXml" ds:itemID="{D70AAAFB-0652-B94E-AFDB-89D1E782BED5}">
-  <ds:schemaRefs>
-    <ds:schemaRef ds:uri="http://schemas.openxmlformats.org/officeDocument/2006/bibliography"/>
-  </ds:schemaRefs>
-</ds:datastoreItem>
+<file path=customXml/item2.xml><?xml version="1.0" encoding="utf-8"?>
+<b:Sources xmlns:b="http://schemas.openxmlformats.org/officeDocument/2006/bibliography" xmlns="http://schemas.openxmlformats.org/officeDocument/2006/bibliography" SelectedStyle="/APASixthEditionOfficeOnline.xsl" StyleName="APA" Version="6"/>
 </file>
 
-<file path=customXml/itemProps2.xml><?xml version="1.0" encoding="utf-8"?>
+<file path=customXml/itemProps1.xml><?xml version="1.0" encoding="utf-8"?>
 <ds:datastoreItem xmlns:ds="http://schemas.openxmlformats.org/officeDocument/2006/customXml" ds:itemID="{11111111-1234-1234-1234-123412341234}">
   <ds:schemaRefs>
     <ds:schemaRef ds:uri="http://customooxmlschemas.google.com/"/>
     <ds:schemaRef ds:uri="http://schemas.openxmlformats.org/officeDocument/2006/relationships"/>
   </ds:schemaRefs>
 </ds:datastoreItem>
+</file>
+
+<file path=customXml/itemProps2.xml><?xml version="1.0" encoding="utf-8"?>
+<ds:datastoreItem xmlns:ds="http://schemas.openxmlformats.org/officeDocument/2006/customXml" ds:itemID="{D70AAAFB-0652-B94E-AFDB-89D1E782BED5}">
+  <ds:schemaRefs>
+    <ds:schemaRef ds:uri="http://schemas.openxmlformats.org/officeDocument/2006/bibliography"/>
+  </ds:schemaRefs>
+</ds:datastoreItem>
 </file>
</xml_diff>